<commit_message>
Update policies to allow 'arsiparis' role and enhance Download action with Pengelola option
</commit_message>
<xml_diff>
--- a/storage/app/public/templates/WRk2WCqEB8uhrnEtQ2OuvYltRDl9WZQrspUiyZri.docx
+++ b/storage/app/public/templates/WRk2WCqEB8uhrnEtQ2OuvYltRDl9WZQrspUiyZri.docx
@@ -348,8 +348,8 @@
       <w:tblGrid>
         <w:gridCol w:w="704"/>
         <w:gridCol w:w="1843"/>
-        <w:gridCol w:w="1559"/>
-        <w:gridCol w:w="3827"/>
+        <w:gridCol w:w="2126"/>
+        <w:gridCol w:w="3260"/>
         <w:gridCol w:w="851"/>
         <w:gridCol w:w="992"/>
         <w:gridCol w:w="851"/>
@@ -368,7 +368,7 @@
               <w:bottom w:val="single" w:sz="4" w:space="0" w:color="auto"/>
               <w:right w:val="single" w:sz="4" w:space="0" w:color="auto"/>
             </w:tcBorders>
-            <w:shd w:val="clear" w:color="auto" w:fill="auto"/>
+            <w:shd w:val="clear" w:color="auto" w:fill="D9D9D9" w:themeFill="background1" w:themeFillShade="D9"/>
             <w:noWrap/>
             <w:hideMark/>
           </w:tcPr>
@@ -403,7 +403,7 @@
               <w:bottom w:val="single" w:sz="4" w:space="0" w:color="auto"/>
               <w:right w:val="single" w:sz="4" w:space="0" w:color="auto"/>
             </w:tcBorders>
-            <w:shd w:val="clear" w:color="auto" w:fill="auto"/>
+            <w:shd w:val="clear" w:color="auto" w:fill="D9D9D9" w:themeFill="background1" w:themeFillShade="D9"/>
             <w:noWrap/>
             <w:hideMark/>
           </w:tcPr>
@@ -442,14 +442,14 @@
         </w:tc>
         <w:tc>
           <w:tcPr>
-            <w:tcW w:w="1559" w:type="dxa"/>
+            <w:tcW w:w="2126" w:type="dxa"/>
             <w:tcBorders>
               <w:top w:val="single" w:sz="4" w:space="0" w:color="auto"/>
               <w:left w:val="single" w:sz="4" w:space="0" w:color="auto"/>
               <w:bottom w:val="single" w:sz="4" w:space="0" w:color="auto"/>
               <w:right w:val="single" w:sz="4" w:space="0" w:color="auto"/>
             </w:tcBorders>
-            <w:shd w:val="clear" w:color="auto" w:fill="auto"/>
+            <w:shd w:val="clear" w:color="auto" w:fill="D9D9D9" w:themeFill="background1" w:themeFillShade="D9"/>
             <w:hideMark/>
           </w:tcPr>
           <w:p>
@@ -478,14 +478,14 @@
         </w:tc>
         <w:tc>
           <w:tcPr>
-            <w:tcW w:w="3827" w:type="dxa"/>
+            <w:tcW w:w="3260" w:type="dxa"/>
             <w:tcBorders>
               <w:top w:val="single" w:sz="4" w:space="0" w:color="auto"/>
               <w:left w:val="nil"/>
               <w:bottom w:val="single" w:sz="4" w:space="0" w:color="auto"/>
               <w:right w:val="single" w:sz="4" w:space="0" w:color="auto"/>
             </w:tcBorders>
-            <w:shd w:val="clear" w:color="auto" w:fill="auto"/>
+            <w:shd w:val="clear" w:color="auto" w:fill="D9D9D9" w:themeFill="background1" w:themeFillShade="D9"/>
             <w:hideMark/>
           </w:tcPr>
           <w:p>
@@ -521,7 +521,7 @@
               <w:bottom w:val="single" w:sz="4" w:space="0" w:color="auto"/>
               <w:right w:val="single" w:sz="4" w:space="0" w:color="auto"/>
             </w:tcBorders>
-            <w:shd w:val="clear" w:color="auto" w:fill="auto"/>
+            <w:shd w:val="clear" w:color="auto" w:fill="D9D9D9" w:themeFill="background1" w:themeFillShade="D9"/>
             <w:hideMark/>
           </w:tcPr>
           <w:p>
@@ -555,6 +555,7 @@
               <w:bottom w:val="single" w:sz="4" w:space="0" w:color="auto"/>
               <w:right w:val="single" w:sz="4" w:space="0" w:color="auto"/>
             </w:tcBorders>
+            <w:shd w:val="clear" w:color="auto" w:fill="D9D9D9" w:themeFill="background1" w:themeFillShade="D9"/>
           </w:tcPr>
           <w:p>
             <w:pPr>
@@ -589,6 +590,7 @@
               <w:bottom w:val="single" w:sz="4" w:space="0" w:color="auto"/>
               <w:right w:val="single" w:sz="4" w:space="0" w:color="auto"/>
             </w:tcBorders>
+            <w:shd w:val="clear" w:color="auto" w:fill="D9D9D9" w:themeFill="background1" w:themeFillShade="D9"/>
           </w:tcPr>
           <w:p>
             <w:pPr>
@@ -627,7 +629,7 @@
               <w:bottom w:val="single" w:sz="4" w:space="0" w:color="auto"/>
               <w:right w:val="single" w:sz="4" w:space="0" w:color="auto"/>
             </w:tcBorders>
-            <w:shd w:val="clear" w:color="auto" w:fill="auto"/>
+            <w:shd w:val="clear" w:color="auto" w:fill="D9D9D9" w:themeFill="background1" w:themeFillShade="D9"/>
             <w:noWrap/>
             <w:hideMark/>
           </w:tcPr>
@@ -660,7 +662,7 @@
               <w:bottom w:val="single" w:sz="4" w:space="0" w:color="auto"/>
               <w:right w:val="single" w:sz="4" w:space="0" w:color="auto"/>
             </w:tcBorders>
-            <w:shd w:val="clear" w:color="auto" w:fill="auto"/>
+            <w:shd w:val="clear" w:color="auto" w:fill="D9D9D9" w:themeFill="background1" w:themeFillShade="D9"/>
             <w:noWrap/>
             <w:hideMark/>
           </w:tcPr>
@@ -686,14 +688,14 @@
         </w:tc>
         <w:tc>
           <w:tcPr>
-            <w:tcW w:w="1559" w:type="dxa"/>
+            <w:tcW w:w="2126" w:type="dxa"/>
             <w:tcBorders>
               <w:top w:val="nil"/>
               <w:left w:val="single" w:sz="4" w:space="0" w:color="auto"/>
               <w:bottom w:val="single" w:sz="4" w:space="0" w:color="auto"/>
               <w:right w:val="single" w:sz="4" w:space="0" w:color="auto"/>
             </w:tcBorders>
-            <w:shd w:val="clear" w:color="auto" w:fill="auto"/>
+            <w:shd w:val="clear" w:color="auto" w:fill="D9D9D9" w:themeFill="background1" w:themeFillShade="D9"/>
             <w:hideMark/>
           </w:tcPr>
           <w:p>
@@ -734,14 +736,14 @@
         </w:tc>
         <w:tc>
           <w:tcPr>
-            <w:tcW w:w="3827" w:type="dxa"/>
+            <w:tcW w:w="3260" w:type="dxa"/>
             <w:tcBorders>
               <w:top w:val="nil"/>
               <w:left w:val="nil"/>
               <w:bottom w:val="single" w:sz="4" w:space="0" w:color="auto"/>
               <w:right w:val="single" w:sz="4" w:space="0" w:color="auto"/>
             </w:tcBorders>
-            <w:shd w:val="clear" w:color="auto" w:fill="auto"/>
+            <w:shd w:val="clear" w:color="auto" w:fill="D9D9D9" w:themeFill="background1" w:themeFillShade="D9"/>
             <w:hideMark/>
           </w:tcPr>
           <w:p>
@@ -789,7 +791,7 @@
               <w:bottom w:val="single" w:sz="4" w:space="0" w:color="auto"/>
               <w:right w:val="single" w:sz="4" w:space="0" w:color="auto"/>
             </w:tcBorders>
-            <w:shd w:val="clear" w:color="auto" w:fill="auto"/>
+            <w:shd w:val="clear" w:color="auto" w:fill="D9D9D9" w:themeFill="background1" w:themeFillShade="D9"/>
             <w:hideMark/>
           </w:tcPr>
           <w:p>
@@ -837,6 +839,7 @@
               <w:bottom w:val="single" w:sz="4" w:space="0" w:color="auto"/>
               <w:right w:val="single" w:sz="4" w:space="0" w:color="auto"/>
             </w:tcBorders>
+            <w:shd w:val="clear" w:color="auto" w:fill="D9D9D9" w:themeFill="background1" w:themeFillShade="D9"/>
           </w:tcPr>
           <w:p>
             <w:pPr>
@@ -867,6 +870,7 @@
               <w:bottom w:val="single" w:sz="4" w:space="0" w:color="auto"/>
               <w:right w:val="single" w:sz="4" w:space="0" w:color="auto"/>
             </w:tcBorders>
+            <w:shd w:val="clear" w:color="auto" w:fill="D9D9D9" w:themeFill="background1" w:themeFillShade="D9"/>
           </w:tcPr>
           <w:p>
             <w:pPr>
@@ -970,7 +974,7 @@
         </w:tc>
         <w:tc>
           <w:tcPr>
-            <w:tcW w:w="1559" w:type="dxa"/>
+            <w:tcW w:w="2126" w:type="dxa"/>
             <w:tcBorders>
               <w:top w:val="single" w:sz="4" w:space="0" w:color="auto"/>
               <w:left w:val="single" w:sz="4" w:space="0" w:color="auto"/>
@@ -1022,7 +1026,7 @@
         </w:tc>
         <w:tc>
           <w:tcPr>
-            <w:tcW w:w="3827" w:type="dxa"/>
+            <w:tcW w:w="3260" w:type="dxa"/>
             <w:tcBorders>
               <w:top w:val="nil"/>
               <w:left w:val="single" w:sz="4" w:space="0" w:color="auto"/>

</xml_diff>